<commit_message>
Call mediator completed but has some error
</commit_message>
<xml_diff>
--- a/MyHealthCareProject/WSO2 Message Mediating.docx
+++ b/MyHealthCareProject/WSO2 Message Mediating.docx
@@ -3641,11 +3641,1071 @@
       <w:pPr>
         <w:rPr>
           <w:rFonts w:ascii="Baskerville Old Face" w:hAnsi="Baskerville Old Face"/>
-          <w:sz w:val="28"/>
-        </w:rPr>
-      </w:pPr>
+          <w:b/>
+          <w:sz w:val="40"/>
+          <w:u w:val="single"/>
+        </w:rPr>
+      </w:pPr>
+      <w:r>
+        <w:rPr>
+          <w:rFonts w:ascii="Baskerville Old Face" w:hAnsi="Baskerville Old Face"/>
+          <w:b/>
+          <w:sz w:val="40"/>
+          <w:u w:val="single"/>
+        </w:rPr>
+        <w:t xml:space="preserve">Reusing Sequence Template </w:t>
+      </w:r>
+    </w:p>
+    <w:p>
+      <w:pPr>
+        <w:rPr>
+          <w:rFonts w:ascii="Baskerville Old Face" w:hAnsi="Baskerville Old Face"/>
+          <w:sz w:val="28"/>
+        </w:rPr>
+      </w:pPr>
+      <w:r>
+        <w:rPr>
+          <w:rFonts w:ascii="Baskerville Old Face" w:hAnsi="Baskerville Old Face"/>
+          <w:sz w:val="28"/>
+        </w:rPr>
+        <w:t xml:space="preserve">The </w:t>
+      </w:r>
+      <w:proofErr w:type="spellStart"/>
+      <w:r>
+        <w:rPr>
+          <w:rFonts w:ascii="Baskerville Old Face" w:hAnsi="Baskerville Old Face"/>
+          <w:b/>
+          <w:sz w:val="28"/>
+        </w:rPr>
+        <w:t>HospitalRoutingSQ</w:t>
+      </w:r>
+      <w:proofErr w:type="spellEnd"/>
+      <w:r>
+        <w:rPr>
+          <w:rFonts w:ascii="Baskerville Old Face" w:hAnsi="Baskerville Old Face"/>
+          <w:sz w:val="28"/>
+        </w:rPr>
+        <w:t xml:space="preserve"> sequence template in the </w:t>
+      </w:r>
+      <w:proofErr w:type="spellStart"/>
+      <w:proofErr w:type="gramStart"/>
+      <w:r>
+        <w:rPr>
+          <w:rFonts w:ascii="Baskerville Old Face" w:hAnsi="Baskerville Old Face"/>
+          <w:b/>
+          <w:bCs/>
+          <w:sz w:val="28"/>
+        </w:rPr>
+        <w:t>HealthcareProject</w:t>
+      </w:r>
+      <w:proofErr w:type="spellEnd"/>
+      <w:r>
+        <w:rPr>
+          <w:rFonts w:ascii="Baskerville Old Face" w:hAnsi="Baskerville Old Face"/>
+          <w:b/>
+          <w:bCs/>
+          <w:sz w:val="28"/>
+        </w:rPr>
+        <w:t xml:space="preserve"> </w:t>
+      </w:r>
+      <w:r>
+        <w:rPr>
+          <w:rFonts w:ascii="Baskerville Old Face" w:hAnsi="Baskerville Old Face"/>
+          <w:sz w:val="28"/>
+        </w:rPr>
+        <w:t xml:space="preserve"> repository</w:t>
+      </w:r>
+      <w:proofErr w:type="gramEnd"/>
+      <w:r>
+        <w:rPr>
+          <w:rFonts w:ascii="Baskerville Old Face" w:hAnsi="Baskerville Old Face"/>
+          <w:sz w:val="28"/>
+        </w:rPr>
+        <w:t xml:space="preserve"> defines a routing sequence for directing messages to a specific hospital based on a parameter, </w:t>
+      </w:r>
+      <w:proofErr w:type="spellStart"/>
+      <w:r>
+        <w:rPr>
+          <w:rFonts w:ascii="Baskerville Old Face" w:hAnsi="Baskerville Old Face"/>
+          <w:sz w:val="28"/>
+        </w:rPr>
+        <w:t>setHospital</w:t>
+      </w:r>
+      <w:proofErr w:type="spellEnd"/>
+      <w:r>
+        <w:rPr>
+          <w:rFonts w:ascii="Baskerville Old Face" w:hAnsi="Baskerville Old Face"/>
+          <w:sz w:val="28"/>
+        </w:rPr>
+        <w:t>. Here’s a breakdown of how it works and what it does:</w:t>
+      </w:r>
+    </w:p>
+    <w:p>
+      <w:pPr>
+        <w:numPr>
+          <w:ilvl w:val="0"/>
+          <w:numId w:val="12"/>
+        </w:numPr>
+        <w:rPr>
+          <w:rFonts w:ascii="Baskerville Old Face" w:hAnsi="Baskerville Old Face"/>
+          <w:sz w:val="28"/>
+        </w:rPr>
+      </w:pPr>
+      <w:r>
+        <w:rPr>
+          <w:rFonts w:ascii="Baskerville Old Face" w:hAnsi="Baskerville Old Face"/>
+          <w:b/>
+          <w:bCs/>
+          <w:sz w:val="28"/>
+        </w:rPr>
+        <w:t>Parameter Declaration</w:t>
+      </w:r>
+      <w:r>
+        <w:rPr>
+          <w:rFonts w:ascii="Baskerville Old Face" w:hAnsi="Baskerville Old Face"/>
+          <w:sz w:val="28"/>
+        </w:rPr>
+        <w:t>:</w:t>
+      </w:r>
+    </w:p>
+    <w:p>
+      <w:pPr>
+        <w:numPr>
+          <w:ilvl w:val="1"/>
+          <w:numId w:val="12"/>
+        </w:numPr>
+        <w:rPr>
+          <w:rFonts w:ascii="Baskerville Old Face" w:hAnsi="Baskerville Old Face"/>
+          <w:sz w:val="28"/>
+        </w:rPr>
+      </w:pPr>
+      <w:r>
+        <w:rPr>
+          <w:rFonts w:ascii="Baskerville Old Face" w:hAnsi="Baskerville Old Face"/>
+          <w:sz w:val="28"/>
+        </w:rPr>
+        <w:t xml:space="preserve">The template declares a parameter named </w:t>
+      </w:r>
+      <w:proofErr w:type="spellStart"/>
+      <w:r>
+        <w:rPr>
+          <w:rFonts w:ascii="Baskerville Old Face" w:hAnsi="Baskerville Old Face"/>
+          <w:sz w:val="28"/>
+        </w:rPr>
+        <w:t>setHospital</w:t>
+      </w:r>
+      <w:proofErr w:type="spellEnd"/>
+      <w:r>
+        <w:rPr>
+          <w:rFonts w:ascii="Baskerville Old Face" w:hAnsi="Baskerville Old Face"/>
+          <w:sz w:val="28"/>
+        </w:rPr>
+        <w:t xml:space="preserve"> which is not mandatory and has a default empty value. This parameter is expected to contain the hospital’s identifier to which the routing will occur.</w:t>
+      </w:r>
+    </w:p>
+    <w:p>
+      <w:pPr>
+        <w:numPr>
+          <w:ilvl w:val="0"/>
+          <w:numId w:val="12"/>
+        </w:numPr>
+        <w:rPr>
+          <w:rFonts w:ascii="Baskerville Old Face" w:hAnsi="Baskerville Old Face"/>
+          <w:sz w:val="28"/>
+        </w:rPr>
+      </w:pPr>
+      <w:r>
+        <w:rPr>
+          <w:rFonts w:ascii="Baskerville Old Face" w:hAnsi="Baskerville Old Face"/>
+          <w:b/>
+          <w:bCs/>
+          <w:sz w:val="28"/>
+        </w:rPr>
+        <w:t>Sequence Definition</w:t>
+      </w:r>
+      <w:r>
+        <w:rPr>
+          <w:rFonts w:ascii="Baskerville Old Face" w:hAnsi="Baskerville Old Face"/>
+          <w:sz w:val="28"/>
+        </w:rPr>
+        <w:t>:</w:t>
+      </w:r>
+    </w:p>
+    <w:p>
+      <w:pPr>
+        <w:numPr>
+          <w:ilvl w:val="1"/>
+          <w:numId w:val="12"/>
+        </w:numPr>
+        <w:rPr>
+          <w:rFonts w:ascii="Baskerville Old Face" w:hAnsi="Baskerville Old Face"/>
+          <w:sz w:val="28"/>
+        </w:rPr>
+      </w:pPr>
+      <w:r>
+        <w:rPr>
+          <w:rFonts w:ascii="Baskerville Old Face" w:hAnsi="Baskerville Old Face"/>
+          <w:sz w:val="28"/>
+        </w:rPr>
+        <w:t>Within the &lt;sequence&gt; tag, it performs two main tasks:</w:t>
+      </w:r>
+    </w:p>
+    <w:p>
+      <w:pPr>
+        <w:numPr>
+          <w:ilvl w:val="2"/>
+          <w:numId w:val="12"/>
+        </w:numPr>
+        <w:rPr>
+          <w:rFonts w:ascii="Baskerville Old Face" w:hAnsi="Baskerville Old Face"/>
+          <w:sz w:val="28"/>
+        </w:rPr>
+      </w:pPr>
+      <w:r>
+        <w:rPr>
+          <w:rFonts w:ascii="Baskerville Old Face" w:hAnsi="Baskerville Old Face"/>
+          <w:b/>
+          <w:bCs/>
+          <w:sz w:val="28"/>
+        </w:rPr>
+        <w:lastRenderedPageBreak/>
+        <w:t>Logging</w:t>
+      </w:r>
+      <w:r>
+        <w:rPr>
+          <w:rFonts w:ascii="Baskerville Old Face" w:hAnsi="Baskerville Old Face"/>
+          <w:sz w:val="28"/>
+        </w:rPr>
+        <w:t>: It logs a custom message with the format "Routing to [</w:t>
+      </w:r>
+      <w:proofErr w:type="spellStart"/>
+      <w:r>
+        <w:rPr>
+          <w:rFonts w:ascii="Baskerville Old Face" w:hAnsi="Baskerville Old Face"/>
+          <w:sz w:val="28"/>
+        </w:rPr>
+        <w:t>hospital_name</w:t>
+      </w:r>
+      <w:proofErr w:type="spellEnd"/>
+      <w:r>
+        <w:rPr>
+          <w:rFonts w:ascii="Baskerville Old Face" w:hAnsi="Baskerville Old Face"/>
+          <w:sz w:val="28"/>
+        </w:rPr>
+        <w:t xml:space="preserve">]" by concatenating the text "Routing </w:t>
+      </w:r>
+      <w:proofErr w:type="gramStart"/>
+      <w:r>
+        <w:rPr>
+          <w:rFonts w:ascii="Baskerville Old Face" w:hAnsi="Baskerville Old Face"/>
+          <w:sz w:val="28"/>
+        </w:rPr>
+        <w:t>to "</w:t>
+      </w:r>
+      <w:proofErr w:type="gramEnd"/>
+      <w:r>
+        <w:rPr>
+          <w:rFonts w:ascii="Baskerville Old Face" w:hAnsi="Baskerville Old Face"/>
+          <w:sz w:val="28"/>
+        </w:rPr>
+        <w:t xml:space="preserve"> with the </w:t>
+      </w:r>
+      <w:proofErr w:type="spellStart"/>
+      <w:r>
+        <w:rPr>
+          <w:rFonts w:ascii="Baskerville Old Face" w:hAnsi="Baskerville Old Face"/>
+          <w:sz w:val="28"/>
+        </w:rPr>
+        <w:t>setHospital</w:t>
+      </w:r>
+      <w:proofErr w:type="spellEnd"/>
+      <w:r>
+        <w:rPr>
+          <w:rFonts w:ascii="Baskerville Old Face" w:hAnsi="Baskerville Old Face"/>
+          <w:sz w:val="28"/>
+        </w:rPr>
+        <w:t xml:space="preserve"> parameter value.</w:t>
+      </w:r>
+    </w:p>
+    <w:p>
+      <w:pPr>
+        <w:numPr>
+          <w:ilvl w:val="2"/>
+          <w:numId w:val="12"/>
+        </w:numPr>
+        <w:rPr>
+          <w:rFonts w:ascii="Baskerville Old Face" w:hAnsi="Baskerville Old Face"/>
+          <w:sz w:val="28"/>
+        </w:rPr>
+      </w:pPr>
+      <w:r>
+        <w:rPr>
+          <w:rFonts w:ascii="Baskerville Old Face" w:hAnsi="Baskerville Old Face"/>
+          <w:b/>
+          <w:bCs/>
+          <w:sz w:val="28"/>
+        </w:rPr>
+        <w:t>Setting a Property</w:t>
+      </w:r>
+      <w:r>
+        <w:rPr>
+          <w:rFonts w:ascii="Baskerville Old Face" w:hAnsi="Baskerville Old Face"/>
+          <w:sz w:val="28"/>
+        </w:rPr>
+        <w:t xml:space="preserve">: It sets the property </w:t>
+      </w:r>
+      <w:proofErr w:type="spellStart"/>
+      <w:r>
+        <w:rPr>
+          <w:rFonts w:ascii="Baskerville Old Face" w:hAnsi="Baskerville Old Face"/>
+          <w:b/>
+          <w:sz w:val="28"/>
+        </w:rPr>
+        <w:t>uri.var.hospital</w:t>
+      </w:r>
+      <w:proofErr w:type="spellEnd"/>
+      <w:r>
+        <w:rPr>
+          <w:rFonts w:ascii="Baskerville Old Face" w:hAnsi="Baskerville Old Face"/>
+          <w:sz w:val="28"/>
+        </w:rPr>
+        <w:t xml:space="preserve"> with the value of </w:t>
+      </w:r>
+      <w:proofErr w:type="spellStart"/>
+      <w:r>
+        <w:rPr>
+          <w:rFonts w:ascii="Baskerville Old Face" w:hAnsi="Baskerville Old Face"/>
+          <w:sz w:val="28"/>
+        </w:rPr>
+        <w:t>setHospital</w:t>
+      </w:r>
+      <w:proofErr w:type="spellEnd"/>
+      <w:r>
+        <w:rPr>
+          <w:rFonts w:ascii="Baskerville Old Face" w:hAnsi="Baskerville Old Face"/>
+          <w:sz w:val="28"/>
+        </w:rPr>
+        <w:t>, which can be used later in the message flow to direct the message to the specified hospital.</w:t>
+      </w:r>
+    </w:p>
+    <w:p>
+      <w:pPr>
+        <w:numPr>
+          <w:ilvl w:val="0"/>
+          <w:numId w:val="12"/>
+        </w:numPr>
+        <w:rPr>
+          <w:rFonts w:ascii="Baskerville Old Face" w:hAnsi="Baskerville Old Face"/>
+          <w:sz w:val="28"/>
+        </w:rPr>
+      </w:pPr>
+      <w:r>
+        <w:rPr>
+          <w:rFonts w:ascii="Baskerville Old Face" w:hAnsi="Baskerville Old Face"/>
+          <w:b/>
+          <w:bCs/>
+          <w:sz w:val="28"/>
+        </w:rPr>
+        <w:t>Usage</w:t>
+      </w:r>
+      <w:r>
+        <w:rPr>
+          <w:rFonts w:ascii="Baskerville Old Face" w:hAnsi="Baskerville Old Face"/>
+          <w:sz w:val="28"/>
+        </w:rPr>
+        <w:t>:</w:t>
+      </w:r>
+    </w:p>
+    <w:p>
+      <w:pPr>
+        <w:numPr>
+          <w:ilvl w:val="1"/>
+          <w:numId w:val="12"/>
+        </w:numPr>
+        <w:rPr>
+          <w:rFonts w:ascii="Baskerville Old Face" w:hAnsi="Baskerville Old Face"/>
+          <w:sz w:val="28"/>
+        </w:rPr>
+      </w:pPr>
+      <w:r>
+        <w:rPr>
+          <w:rFonts w:ascii="Baskerville Old Face" w:hAnsi="Baskerville Old Face"/>
+          <w:sz w:val="28"/>
+        </w:rPr>
+        <w:t xml:space="preserve">This template is likely used as a reusable component that can be called </w:t>
+      </w:r>
+      <w:proofErr w:type="gramStart"/>
+      <w:r>
+        <w:rPr>
+          <w:rFonts w:ascii="Baskerville Old Face" w:hAnsi="Baskerville Old Face"/>
+          <w:sz w:val="28"/>
+        </w:rPr>
+        <w:t>with</w:t>
+      </w:r>
+      <w:proofErr w:type="gramEnd"/>
+      <w:r>
+        <w:rPr>
+          <w:rFonts w:ascii="Baskerville Old Face" w:hAnsi="Baskerville Old Face"/>
+          <w:sz w:val="28"/>
+        </w:rPr>
+        <w:t xml:space="preserve"> a specific </w:t>
+      </w:r>
+      <w:proofErr w:type="spellStart"/>
+      <w:r>
+        <w:rPr>
+          <w:rFonts w:ascii="Baskerville Old Face" w:hAnsi="Baskerville Old Face"/>
+          <w:sz w:val="28"/>
+        </w:rPr>
+        <w:t>setHospital</w:t>
+      </w:r>
+      <w:proofErr w:type="spellEnd"/>
+      <w:r>
+        <w:rPr>
+          <w:rFonts w:ascii="Baskerville Old Face" w:hAnsi="Baskerville Old Face"/>
+          <w:sz w:val="28"/>
+        </w:rPr>
+        <w:t xml:space="preserve"> value to dynamically route requests to different hospitals within the system. This makes the routing configuration modular, allowing different endpoints to use the same sequence template by passing different hospital values.</w:t>
+      </w:r>
+    </w:p>
+    <w:p>
+      <w:pPr>
+        <w:rPr>
+          <w:rFonts w:ascii="Baskerville Old Face" w:hAnsi="Baskerville Old Face"/>
+          <w:sz w:val="28"/>
+        </w:rPr>
+      </w:pPr>
+      <w:r>
+        <w:rPr>
+          <w:rFonts w:ascii="Baskerville Old Face" w:hAnsi="Baskerville Old Face"/>
+          <w:sz w:val="28"/>
+        </w:rPr>
+        <w:t xml:space="preserve">The main purpose of the </w:t>
+      </w:r>
+      <w:proofErr w:type="spellStart"/>
+      <w:r>
+        <w:rPr>
+          <w:rFonts w:ascii="Baskerville Old Face" w:hAnsi="Baskerville Old Face"/>
+          <w:sz w:val="28"/>
+        </w:rPr>
+        <w:t>HospitalRoutingSQ</w:t>
+      </w:r>
+      <w:proofErr w:type="spellEnd"/>
+      <w:r>
+        <w:rPr>
+          <w:rFonts w:ascii="Baskerville Old Face" w:hAnsi="Baskerville Old Face"/>
+          <w:sz w:val="28"/>
+        </w:rPr>
+        <w:t xml:space="preserve"> sequence template is to enable dynamic routing based on the hospital specified in the </w:t>
+      </w:r>
+      <w:proofErr w:type="spellStart"/>
+      <w:r>
+        <w:rPr>
+          <w:rFonts w:ascii="Baskerville Old Face" w:hAnsi="Baskerville Old Face"/>
+          <w:sz w:val="28"/>
+        </w:rPr>
+        <w:t>setHospital</w:t>
+      </w:r>
+      <w:proofErr w:type="spellEnd"/>
+      <w:r>
+        <w:rPr>
+          <w:rFonts w:ascii="Baskerville Old Face" w:hAnsi="Baskerville Old Face"/>
+          <w:sz w:val="28"/>
+        </w:rPr>
+        <w:t xml:space="preserve"> parameter, enhancing flexibility in handling various hospital-specific requests.</w:t>
+      </w:r>
+    </w:p>
+    <w:p>
+      <w:pPr>
+        <w:rPr>
+          <w:rFonts w:ascii="Baskerville Old Face" w:hAnsi="Baskerville Old Face"/>
+          <w:sz w:val="28"/>
+        </w:rPr>
+      </w:pPr>
+    </w:p>
+    <w:p>
+      <w:pPr>
+        <w:rPr>
+          <w:rFonts w:ascii="Baskerville Old Face" w:hAnsi="Baskerville Old Face"/>
+          <w:sz w:val="28"/>
+        </w:rPr>
+      </w:pPr>
+    </w:p>
+    <w:p>
+      <w:pPr>
+        <w:rPr>
+          <w:rFonts w:ascii="Baskerville Old Face" w:hAnsi="Baskerville Old Face"/>
+          <w:sz w:val="36"/>
+        </w:rPr>
+      </w:pPr>
+      <w:r>
+        <w:rPr>
+          <w:rFonts w:ascii="Baskerville Old Face" w:hAnsi="Baskerville Old Face"/>
+          <w:b/>
+          <w:sz w:val="36"/>
+          <w:u w:val="single"/>
+        </w:rPr>
+        <w:t xml:space="preserve">Call Mediator </w:t>
+      </w:r>
+      <w:r>
+        <w:rPr>
+          <w:rFonts w:ascii="Baskerville Old Face" w:hAnsi="Baskerville Old Face"/>
+          <w:b/>
+          <w:sz w:val="36"/>
+          <w:u w:val="single"/>
+        </w:rPr>
+        <w:t xml:space="preserve"> </w:t>
+      </w:r>
+      <w:r>
+        <w:rPr>
+          <w:rFonts w:ascii="Baskerville Old Face" w:hAnsi="Baskerville Old Face"/>
+          <w:sz w:val="36"/>
+        </w:rPr>
+        <w:t xml:space="preserve"> which is used to expose multiple </w:t>
+      </w:r>
+      <w:r>
+        <w:rPr>
+          <w:rFonts w:ascii="Baskerville Old Face" w:hAnsi="Baskerville Old Face"/>
+          <w:sz w:val="36"/>
+        </w:rPr>
+        <w:t>services</w:t>
+      </w:r>
+      <w:r>
+        <w:rPr>
+          <w:rFonts w:ascii="Baskerville Old Face" w:hAnsi="Baskerville Old Face"/>
+          <w:sz w:val="36"/>
+        </w:rPr>
+        <w:t xml:space="preserve"> in a single </w:t>
+      </w:r>
+      <w:r>
+        <w:rPr>
+          <w:rFonts w:ascii="Baskerville Old Face" w:hAnsi="Baskerville Old Face"/>
+          <w:sz w:val="36"/>
+        </w:rPr>
+        <w:t xml:space="preserve">aggregated </w:t>
+      </w:r>
+      <w:r>
+        <w:rPr>
+          <w:rFonts w:ascii="Baskerville Old Face" w:hAnsi="Baskerville Old Face"/>
+          <w:sz w:val="36"/>
+        </w:rPr>
+        <w:t xml:space="preserve">service </w:t>
+      </w:r>
+    </w:p>
+    <w:p>
+      <w:pPr>
+        <w:rPr>
+          <w:rFonts w:ascii="Baskerville Old Face" w:hAnsi="Baskerville Old Face"/>
+          <w:sz w:val="28"/>
+        </w:rPr>
+      </w:pPr>
+      <w:r>
+        <w:rPr>
+          <w:rFonts w:ascii="Baskerville Old Face" w:hAnsi="Baskerville Old Face"/>
+          <w:sz w:val="28"/>
+        </w:rPr>
+        <w:t>In this case we first create an appointment</w:t>
+      </w:r>
+      <w:r>
+        <w:rPr>
+          <w:rFonts w:ascii="Baskerville Old Face" w:hAnsi="Baskerville Old Face"/>
+          <w:sz w:val="28"/>
+        </w:rPr>
+        <w:t xml:space="preserve"> fee</w:t>
+      </w:r>
+      <w:r>
+        <w:rPr>
+          <w:rFonts w:ascii="Baskerville Old Face" w:hAnsi="Baskerville Old Face"/>
+          <w:sz w:val="28"/>
+        </w:rPr>
+        <w:t xml:space="preserve"> endpoint and then create settlement endpoint and for this endpoint the first endpoint output will be used as input for this one and it will be called after </w:t>
+      </w:r>
+      <w:r>
+        <w:rPr>
+          <w:rFonts w:ascii="Baskerville Old Face" w:hAnsi="Baskerville Old Face"/>
+          <w:sz w:val="28"/>
+        </w:rPr>
+        <w:t xml:space="preserve">and the first is GET method and the second is POST method </w:t>
+      </w:r>
+    </w:p>
+    <w:p>
+      <w:pPr>
+        <w:rPr>
+          <w:rFonts w:ascii="Baskerville Old Face" w:hAnsi="Baskerville Old Face"/>
+          <w:b/>
+          <w:sz w:val="32"/>
+        </w:rPr>
+      </w:pPr>
+      <w:r>
+        <w:rPr>
+          <w:rFonts w:ascii="Baskerville Old Face" w:hAnsi="Baskerville Old Face"/>
+          <w:sz w:val="28"/>
+        </w:rPr>
+        <w:t xml:space="preserve">The difference between the </w:t>
+      </w:r>
+      <w:r>
+        <w:rPr>
+          <w:rFonts w:ascii="Baskerville Old Face" w:hAnsi="Baskerville Old Face"/>
+          <w:b/>
+          <w:sz w:val="32"/>
+        </w:rPr>
+        <w:t xml:space="preserve">Call Mediator and Send Mediator is </w:t>
+      </w:r>
+    </w:p>
+    <w:p>
+      <w:pPr>
+        <w:jc w:val="both"/>
+        <w:rPr>
+          <w:rFonts w:ascii="Baskerville Old Face" w:hAnsi="Baskerville Old Face"/>
+          <w:sz w:val="32"/>
+        </w:rPr>
+      </w:pPr>
+      <w:r>
+        <w:rPr>
+          <w:rFonts w:ascii="Baskerville Old Face" w:hAnsi="Baskerville Old Face"/>
+          <w:sz w:val="32"/>
+          <w:highlight w:val="yellow"/>
+        </w:rPr>
+        <w:t>THE CALL MEDIATOR SENDS THE MESSAGE RESPONSE TO THE NEXT MEDIATOR IN THE SAME MEDIATION FLOW</w:t>
+      </w:r>
+      <w:r>
+        <w:rPr>
+          <w:rFonts w:ascii="Baskerville Old Face" w:hAnsi="Baskerville Old Face"/>
+          <w:sz w:val="32"/>
+        </w:rPr>
+        <w:t xml:space="preserve"> </w:t>
+      </w:r>
+    </w:p>
+    <w:p>
+      <w:pPr>
+        <w:jc w:val="both"/>
+        <w:rPr>
+          <w:rFonts w:ascii="Baskerville Old Face" w:hAnsi="Baskerville Old Face"/>
+          <w:sz w:val="32"/>
+        </w:rPr>
+      </w:pPr>
+      <w:r>
+        <w:rPr>
+          <w:rFonts w:ascii="Baskerville Old Face" w:hAnsi="Baskerville Old Face"/>
+          <w:sz w:val="32"/>
+          <w:highlight w:val="yellow"/>
+        </w:rPr>
+        <w:t>WHILE THE SEND MEDIATOR PASS THE MESSAGE RESPONSE BACK TO THE OUT SEQUENCE FLOW</w:t>
+      </w:r>
+    </w:p>
+    <w:p>
+      <w:pPr>
+        <w:jc w:val="both"/>
+        <w:rPr>
+          <w:rFonts w:ascii="Baskerville Old Face" w:hAnsi="Baskerville Old Face"/>
+          <w:sz w:val="28"/>
+        </w:rPr>
+      </w:pPr>
+      <w:r>
+        <w:rPr>
+          <w:rFonts w:ascii="Baskerville Old Face" w:hAnsi="Baskerville Old Face"/>
+          <w:sz w:val="28"/>
+        </w:rPr>
+        <w:lastRenderedPageBreak/>
+        <w:t xml:space="preserve">The </w:t>
+      </w:r>
+      <w:r>
+        <w:rPr>
+          <w:rFonts w:ascii="Baskerville Old Face" w:hAnsi="Baskerville Old Face"/>
+          <w:b/>
+          <w:bCs/>
+          <w:sz w:val="28"/>
+        </w:rPr>
+        <w:t>Call Mediator</w:t>
+      </w:r>
+      <w:r>
+        <w:rPr>
+          <w:rFonts w:ascii="Baskerville Old Face" w:hAnsi="Baskerville Old Face"/>
+          <w:sz w:val="28"/>
+        </w:rPr>
+        <w:t xml:space="preserve"> and </w:t>
+      </w:r>
+      <w:r>
+        <w:rPr>
+          <w:rFonts w:ascii="Baskerville Old Face" w:hAnsi="Baskerville Old Face"/>
+          <w:b/>
+          <w:bCs/>
+          <w:sz w:val="28"/>
+        </w:rPr>
+        <w:t>Send Mediator</w:t>
+      </w:r>
+      <w:r>
+        <w:rPr>
+          <w:rFonts w:ascii="Baskerville Old Face" w:hAnsi="Baskerville Old Face"/>
+          <w:sz w:val="28"/>
+        </w:rPr>
+        <w:t xml:space="preserve"> in WSO2 serve different purposes for handling message flow in integration scenarios:</w:t>
+      </w:r>
+    </w:p>
+    <w:p>
+      <w:pPr>
+        <w:numPr>
+          <w:ilvl w:val="0"/>
+          <w:numId w:val="13"/>
+        </w:numPr>
+        <w:jc w:val="both"/>
+        <w:rPr>
+          <w:rFonts w:ascii="Baskerville Old Face" w:hAnsi="Baskerville Old Face"/>
+          <w:sz w:val="28"/>
+        </w:rPr>
+      </w:pPr>
+      <w:r>
+        <w:rPr>
+          <w:rFonts w:ascii="Baskerville Old Face" w:hAnsi="Baskerville Old Face"/>
+          <w:b/>
+          <w:bCs/>
+          <w:sz w:val="28"/>
+        </w:rPr>
+        <w:t>Call Mediator</w:t>
+      </w:r>
+      <w:r>
+        <w:rPr>
+          <w:rFonts w:ascii="Baskerville Old Face" w:hAnsi="Baskerville Old Face"/>
+          <w:sz w:val="28"/>
+        </w:rPr>
+        <w:t>:</w:t>
+      </w:r>
+    </w:p>
+    <w:p>
+      <w:pPr>
+        <w:numPr>
+          <w:ilvl w:val="1"/>
+          <w:numId w:val="13"/>
+        </w:numPr>
+        <w:jc w:val="both"/>
+        <w:rPr>
+          <w:rFonts w:ascii="Baskerville Old Face" w:hAnsi="Baskerville Old Face"/>
+          <w:sz w:val="28"/>
+        </w:rPr>
+      </w:pPr>
+      <w:r>
+        <w:rPr>
+          <w:rFonts w:ascii="Baskerville Old Face" w:hAnsi="Baskerville Old Face"/>
+          <w:b/>
+          <w:bCs/>
+          <w:sz w:val="28"/>
+        </w:rPr>
+        <w:t>Purpose</w:t>
+      </w:r>
+      <w:r>
+        <w:rPr>
+          <w:rFonts w:ascii="Baskerville Old Face" w:hAnsi="Baskerville Old Face"/>
+          <w:sz w:val="28"/>
+        </w:rPr>
+        <w:t>: Synchronously invokes a backend service and waits for a response before proceeding.</w:t>
+      </w:r>
+    </w:p>
+    <w:p>
+      <w:pPr>
+        <w:numPr>
+          <w:ilvl w:val="1"/>
+          <w:numId w:val="13"/>
+        </w:numPr>
+        <w:jc w:val="both"/>
+        <w:rPr>
+          <w:rFonts w:ascii="Baskerville Old Face" w:hAnsi="Baskerville Old Face"/>
+          <w:sz w:val="28"/>
+        </w:rPr>
+      </w:pPr>
+      <w:r>
+        <w:rPr>
+          <w:rFonts w:ascii="Baskerville Old Face" w:hAnsi="Baskerville Old Face"/>
+          <w:b/>
+          <w:bCs/>
+          <w:sz w:val="28"/>
+        </w:rPr>
+        <w:t>Use Case</w:t>
+      </w:r>
+      <w:r>
+        <w:rPr>
+          <w:rFonts w:ascii="Baskerville Old Face" w:hAnsi="Baskerville Old Face"/>
+          <w:sz w:val="28"/>
+        </w:rPr>
+        <w:t>: Typically used when the response from the backend is required immediately for further processing.</w:t>
+      </w:r>
+    </w:p>
+    <w:p>
+      <w:pPr>
+        <w:numPr>
+          <w:ilvl w:val="1"/>
+          <w:numId w:val="13"/>
+        </w:numPr>
+        <w:jc w:val="both"/>
+        <w:rPr>
+          <w:rFonts w:ascii="Baskerville Old Face" w:hAnsi="Baskerville Old Face"/>
+          <w:sz w:val="28"/>
+        </w:rPr>
+      </w:pPr>
+      <w:r>
+        <w:rPr>
+          <w:rFonts w:ascii="Baskerville Old Face" w:hAnsi="Baskerville Old Face"/>
+          <w:b/>
+          <w:bCs/>
+          <w:sz w:val="28"/>
+        </w:rPr>
+        <w:t>Behavior</w:t>
+      </w:r>
+      <w:r>
+        <w:rPr>
+          <w:rFonts w:ascii="Baskerville Old Face" w:hAnsi="Baskerville Old Face"/>
+          <w:sz w:val="28"/>
+        </w:rPr>
+        <w:t>: Blocks the sequence until the backend response is received.</w:t>
+      </w:r>
+    </w:p>
+    <w:p>
+      <w:pPr>
+        <w:numPr>
+          <w:ilvl w:val="0"/>
+          <w:numId w:val="13"/>
+        </w:numPr>
+        <w:jc w:val="both"/>
+        <w:rPr>
+          <w:rFonts w:ascii="Baskerville Old Face" w:hAnsi="Baskerville Old Face"/>
+          <w:sz w:val="28"/>
+        </w:rPr>
+      </w:pPr>
+      <w:r>
+        <w:rPr>
+          <w:rFonts w:ascii="Baskerville Old Face" w:hAnsi="Baskerville Old Face"/>
+          <w:b/>
+          <w:bCs/>
+          <w:sz w:val="28"/>
+        </w:rPr>
+        <w:t>Send Mediator</w:t>
+      </w:r>
+      <w:r>
+        <w:rPr>
+          <w:rFonts w:ascii="Baskerville Old Face" w:hAnsi="Baskerville Old Face"/>
+          <w:sz w:val="28"/>
+        </w:rPr>
+        <w:t>:</w:t>
+      </w:r>
+    </w:p>
+    <w:p>
+      <w:pPr>
+        <w:numPr>
+          <w:ilvl w:val="1"/>
+          <w:numId w:val="13"/>
+        </w:numPr>
+        <w:jc w:val="both"/>
+        <w:rPr>
+          <w:rFonts w:ascii="Baskerville Old Face" w:hAnsi="Baskerville Old Face"/>
+          <w:sz w:val="28"/>
+        </w:rPr>
+      </w:pPr>
+      <w:r>
+        <w:rPr>
+          <w:rFonts w:ascii="Baskerville Old Face" w:hAnsi="Baskerville Old Face"/>
+          <w:b/>
+          <w:bCs/>
+          <w:sz w:val="28"/>
+        </w:rPr>
+        <w:t>Purpose</w:t>
+      </w:r>
+      <w:r>
+        <w:rPr>
+          <w:rFonts w:ascii="Baskerville Old Face" w:hAnsi="Baskerville Old Face"/>
+          <w:sz w:val="28"/>
+        </w:rPr>
+        <w:t>: Sends a message to a backend service asynchronously (non-blocking).</w:t>
+      </w:r>
+    </w:p>
+    <w:p>
+      <w:pPr>
+        <w:numPr>
+          <w:ilvl w:val="1"/>
+          <w:numId w:val="13"/>
+        </w:numPr>
+        <w:jc w:val="both"/>
+        <w:rPr>
+          <w:rFonts w:ascii="Baskerville Old Face" w:hAnsi="Baskerville Old Face"/>
+          <w:sz w:val="28"/>
+        </w:rPr>
+      </w:pPr>
+      <w:r>
+        <w:rPr>
+          <w:rFonts w:ascii="Baskerville Old Face" w:hAnsi="Baskerville Old Face"/>
+          <w:b/>
+          <w:bCs/>
+          <w:sz w:val="28"/>
+        </w:rPr>
+        <w:t>Use Case</w:t>
+      </w:r>
+      <w:r>
+        <w:rPr>
+          <w:rFonts w:ascii="Baskerville Old Face" w:hAnsi="Baskerville Old Face"/>
+          <w:sz w:val="28"/>
+        </w:rPr>
+        <w:t>: Useful for fire-and-forget scenarios where a response from the backend is not immediately needed.</w:t>
+      </w:r>
+    </w:p>
+    <w:p>
+      <w:pPr>
+        <w:numPr>
+          <w:ilvl w:val="1"/>
+          <w:numId w:val="13"/>
+        </w:numPr>
+        <w:jc w:val="both"/>
+        <w:rPr>
+          <w:rFonts w:ascii="Baskerville Old Face" w:hAnsi="Baskerville Old Face"/>
+          <w:sz w:val="28"/>
+        </w:rPr>
+      </w:pPr>
+      <w:r>
+        <w:rPr>
+          <w:rFonts w:ascii="Baskerville Old Face" w:hAnsi="Baskerville Old Face"/>
+          <w:b/>
+          <w:bCs/>
+          <w:sz w:val="28"/>
+        </w:rPr>
+        <w:t>Behavior</w:t>
+      </w:r>
+      <w:r>
+        <w:rPr>
+          <w:rFonts w:ascii="Baskerville Old Face" w:hAnsi="Baskerville Old Face"/>
+          <w:sz w:val="28"/>
+        </w:rPr>
+        <w:t>: Does not wait for a response; continues processing immediately after sending the message.</w:t>
+      </w:r>
+    </w:p>
+    <w:p>
+      <w:pPr>
+        <w:jc w:val="both"/>
+        <w:rPr>
+          <w:rFonts w:ascii="Baskerville Old Face" w:hAnsi="Baskerville Old Face"/>
+          <w:sz w:val="28"/>
+        </w:rPr>
+      </w:pPr>
+      <w:r>
+        <w:rPr>
+          <w:rFonts w:ascii="Baskerville Old Face" w:hAnsi="Baskerville Old Face"/>
+          <w:sz w:val="28"/>
+        </w:rPr>
+        <w:t>In summary:</w:t>
+      </w:r>
+    </w:p>
+    <w:p>
+      <w:pPr>
+        <w:numPr>
+          <w:ilvl w:val="0"/>
+          <w:numId w:val="14"/>
+        </w:numPr>
+        <w:jc w:val="both"/>
+        <w:rPr>
+          <w:rFonts w:ascii="Baskerville Old Face" w:hAnsi="Baskerville Old Face"/>
+          <w:sz w:val="28"/>
+        </w:rPr>
+      </w:pPr>
+      <w:r>
+        <w:rPr>
+          <w:rFonts w:ascii="Baskerville Old Face" w:hAnsi="Baskerville Old Face"/>
+          <w:b/>
+          <w:bCs/>
+          <w:sz w:val="28"/>
+        </w:rPr>
+        <w:t>Call Mediator</w:t>
+      </w:r>
+      <w:r>
+        <w:rPr>
+          <w:rFonts w:ascii="Baskerville Old Face" w:hAnsi="Baskerville Old Face"/>
+          <w:sz w:val="28"/>
+        </w:rPr>
+        <w:t>: Synchronous, waits for a response.</w:t>
+      </w:r>
+    </w:p>
+    <w:p>
+      <w:pPr>
+        <w:numPr>
+          <w:ilvl w:val="0"/>
+          <w:numId w:val="14"/>
+        </w:numPr>
+        <w:jc w:val="both"/>
+        <w:rPr>
+          <w:rFonts w:ascii="Baskerville Old Face" w:hAnsi="Baskerville Old Face"/>
+          <w:sz w:val="28"/>
+        </w:rPr>
+      </w:pPr>
+      <w:r>
+        <w:rPr>
+          <w:rFonts w:ascii="Baskerville Old Face" w:hAnsi="Baskerville Old Face"/>
+          <w:b/>
+          <w:bCs/>
+          <w:sz w:val="28"/>
+        </w:rPr>
+        <w:t>Send Mediator</w:t>
+      </w:r>
+      <w:r>
+        <w:rPr>
+          <w:rFonts w:ascii="Baskerville Old Face" w:hAnsi="Baskerville Old Face"/>
+          <w:sz w:val="28"/>
+        </w:rPr>
+        <w:t>: Asynchronous, does not wait for a response.</w:t>
+      </w:r>
+    </w:p>
+    <w:p>
+      <w:pPr>
+        <w:jc w:val="both"/>
+        <w:rPr>
+          <w:rFonts w:ascii="Baskerville Old Face" w:hAnsi="Baskerville Old Face"/>
+          <w:sz w:val="28"/>
+        </w:rPr>
+      </w:pPr>
+    </w:p>
+    <w:p>
+      <w:pPr>
+        <w:jc w:val="both"/>
+        <w:rPr>
+          <w:rFonts w:ascii="Baskerville Old Face" w:hAnsi="Baskerville Old Face"/>
+          <w:sz w:val="28"/>
+        </w:rPr>
+      </w:pPr>
+      <w:proofErr w:type="gramStart"/>
+      <w:r>
+        <w:rPr>
+          <w:rFonts w:ascii="Baskerville Old Face" w:hAnsi="Baskerville Old Face"/>
+          <w:sz w:val="28"/>
+        </w:rPr>
+        <w:t>curl</w:t>
+      </w:r>
+      <w:proofErr w:type="gramEnd"/>
+      <w:r>
+        <w:rPr>
+          <w:rFonts w:ascii="Baskerville Old Face" w:hAnsi="Baskerville Old Face"/>
+          <w:sz w:val="28"/>
+        </w:rPr>
+        <w:t xml:space="preserve"> -v POST --data @</w:t>
+      </w:r>
+      <w:proofErr w:type="spellStart"/>
+      <w:r>
+        <w:rPr>
+          <w:rFonts w:ascii="Baskerville Old Face" w:hAnsi="Baskerville Old Face"/>
+          <w:sz w:val="28"/>
+        </w:rPr>
+        <w:t>PatientExample.json</w:t>
+      </w:r>
+      <w:proofErr w:type="spellEnd"/>
+      <w:r>
+        <w:rPr>
+          <w:rFonts w:ascii="Baskerville Old Face" w:hAnsi="Baskerville Old Face"/>
+          <w:sz w:val="28"/>
+        </w:rPr>
+        <w:t xml:space="preserve"> "http://localhost:8290/healthcare/categories/surgery/reserve" -w "\n"</w:t>
+      </w:r>
       <w:bookmarkStart w:id="0" w:name="_GoBack"/>
       <w:bookmarkEnd w:id="0"/>
+    </w:p>
+    <w:p>
+      <w:pPr>
+        <w:rPr>
+          <w:rFonts w:ascii="Baskerville Old Face" w:hAnsi="Baskerville Old Face"/>
+          <w:sz w:val="28"/>
+        </w:rPr>
+      </w:pPr>
     </w:p>
     <w:sectPr>
       <w:pgSz w:w="12240" w:h="15840"/>
@@ -4486,6 +5546,155 @@
     </w:lvl>
   </w:abstractNum>
   <w:abstractNum w:abstractNumId="6">
+    <w:nsid w:val="29F13E99"/>
+    <w:multiLevelType w:val="multilevel"/>
+    <w:tmpl w:val="4EB8769E"/>
+    <w:lvl w:ilvl="0">
+      <w:start w:val="1"/>
+      <w:numFmt w:val="bullet"/>
+      <w:lvlText w:val=""/>
+      <w:lvlJc w:val="left"/>
+      <w:pPr>
+        <w:tabs>
+          <w:tab w:val="num" w:pos="720"/>
+        </w:tabs>
+        <w:ind w:left="720" w:hanging="360"/>
+      </w:pPr>
+      <w:rPr>
+        <w:rFonts w:ascii="Symbol" w:hAnsi="Symbol" w:hint="default"/>
+        <w:sz w:val="20"/>
+      </w:rPr>
+    </w:lvl>
+    <w:lvl w:ilvl="1" w:tentative="1">
+      <w:start w:val="1"/>
+      <w:numFmt w:val="bullet"/>
+      <w:lvlText w:val="o"/>
+      <w:lvlJc w:val="left"/>
+      <w:pPr>
+        <w:tabs>
+          <w:tab w:val="num" w:pos="1440"/>
+        </w:tabs>
+        <w:ind w:left="1440" w:hanging="360"/>
+      </w:pPr>
+      <w:rPr>
+        <w:rFonts w:ascii="Courier New" w:hAnsi="Courier New" w:hint="default"/>
+        <w:sz w:val="20"/>
+      </w:rPr>
+    </w:lvl>
+    <w:lvl w:ilvl="2" w:tentative="1">
+      <w:start w:val="1"/>
+      <w:numFmt w:val="bullet"/>
+      <w:lvlText w:val=""/>
+      <w:lvlJc w:val="left"/>
+      <w:pPr>
+        <w:tabs>
+          <w:tab w:val="num" w:pos="2160"/>
+        </w:tabs>
+        <w:ind w:left="2160" w:hanging="360"/>
+      </w:pPr>
+      <w:rPr>
+        <w:rFonts w:ascii="Wingdings" w:hAnsi="Wingdings" w:hint="default"/>
+        <w:sz w:val="20"/>
+      </w:rPr>
+    </w:lvl>
+    <w:lvl w:ilvl="3" w:tentative="1">
+      <w:start w:val="1"/>
+      <w:numFmt w:val="bullet"/>
+      <w:lvlText w:val=""/>
+      <w:lvlJc w:val="left"/>
+      <w:pPr>
+        <w:tabs>
+          <w:tab w:val="num" w:pos="2880"/>
+        </w:tabs>
+        <w:ind w:left="2880" w:hanging="360"/>
+      </w:pPr>
+      <w:rPr>
+        <w:rFonts w:ascii="Wingdings" w:hAnsi="Wingdings" w:hint="default"/>
+        <w:sz w:val="20"/>
+      </w:rPr>
+    </w:lvl>
+    <w:lvl w:ilvl="4" w:tentative="1">
+      <w:start w:val="1"/>
+      <w:numFmt w:val="bullet"/>
+      <w:lvlText w:val=""/>
+      <w:lvlJc w:val="left"/>
+      <w:pPr>
+        <w:tabs>
+          <w:tab w:val="num" w:pos="3600"/>
+        </w:tabs>
+        <w:ind w:left="3600" w:hanging="360"/>
+      </w:pPr>
+      <w:rPr>
+        <w:rFonts w:ascii="Wingdings" w:hAnsi="Wingdings" w:hint="default"/>
+        <w:sz w:val="20"/>
+      </w:rPr>
+    </w:lvl>
+    <w:lvl w:ilvl="5" w:tentative="1">
+      <w:start w:val="1"/>
+      <w:numFmt w:val="bullet"/>
+      <w:lvlText w:val=""/>
+      <w:lvlJc w:val="left"/>
+      <w:pPr>
+        <w:tabs>
+          <w:tab w:val="num" w:pos="4320"/>
+        </w:tabs>
+        <w:ind w:left="4320" w:hanging="360"/>
+      </w:pPr>
+      <w:rPr>
+        <w:rFonts w:ascii="Wingdings" w:hAnsi="Wingdings" w:hint="default"/>
+        <w:sz w:val="20"/>
+      </w:rPr>
+    </w:lvl>
+    <w:lvl w:ilvl="6" w:tentative="1">
+      <w:start w:val="1"/>
+      <w:numFmt w:val="bullet"/>
+      <w:lvlText w:val=""/>
+      <w:lvlJc w:val="left"/>
+      <w:pPr>
+        <w:tabs>
+          <w:tab w:val="num" w:pos="5040"/>
+        </w:tabs>
+        <w:ind w:left="5040" w:hanging="360"/>
+      </w:pPr>
+      <w:rPr>
+        <w:rFonts w:ascii="Wingdings" w:hAnsi="Wingdings" w:hint="default"/>
+        <w:sz w:val="20"/>
+      </w:rPr>
+    </w:lvl>
+    <w:lvl w:ilvl="7" w:tentative="1">
+      <w:start w:val="1"/>
+      <w:numFmt w:val="bullet"/>
+      <w:lvlText w:val=""/>
+      <w:lvlJc w:val="left"/>
+      <w:pPr>
+        <w:tabs>
+          <w:tab w:val="num" w:pos="5760"/>
+        </w:tabs>
+        <w:ind w:left="5760" w:hanging="360"/>
+      </w:pPr>
+      <w:rPr>
+        <w:rFonts w:ascii="Wingdings" w:hAnsi="Wingdings" w:hint="default"/>
+        <w:sz w:val="20"/>
+      </w:rPr>
+    </w:lvl>
+    <w:lvl w:ilvl="8" w:tentative="1">
+      <w:start w:val="1"/>
+      <w:numFmt w:val="bullet"/>
+      <w:lvlText w:val=""/>
+      <w:lvlJc w:val="left"/>
+      <w:pPr>
+        <w:tabs>
+          <w:tab w:val="num" w:pos="6480"/>
+        </w:tabs>
+        <w:ind w:left="6480" w:hanging="360"/>
+      </w:pPr>
+      <w:rPr>
+        <w:rFonts w:ascii="Wingdings" w:hAnsi="Wingdings" w:hint="default"/>
+        <w:sz w:val="20"/>
+      </w:rPr>
+    </w:lvl>
+  </w:abstractNum>
+  <w:abstractNum w:abstractNumId="7">
     <w:nsid w:val="304D2F82"/>
     <w:multiLevelType w:val="multilevel"/>
     <w:tmpl w:val="BB44D328"/>
@@ -4598,7 +5807,128 @@
       </w:pPr>
     </w:lvl>
   </w:abstractNum>
-  <w:abstractNum w:abstractNumId="7">
+  <w:abstractNum w:abstractNumId="8">
+    <w:nsid w:val="311821C3"/>
+    <w:multiLevelType w:val="multilevel"/>
+    <w:tmpl w:val="DD48D0E0"/>
+    <w:lvl w:ilvl="0">
+      <w:start w:val="1"/>
+      <w:numFmt w:val="decimal"/>
+      <w:lvlText w:val="%1."/>
+      <w:lvlJc w:val="left"/>
+      <w:pPr>
+        <w:tabs>
+          <w:tab w:val="num" w:pos="720"/>
+        </w:tabs>
+        <w:ind w:left="720" w:hanging="360"/>
+      </w:pPr>
+    </w:lvl>
+    <w:lvl w:ilvl="1">
+      <w:start w:val="1"/>
+      <w:numFmt w:val="bullet"/>
+      <w:lvlText w:val="o"/>
+      <w:lvlJc w:val="left"/>
+      <w:pPr>
+        <w:tabs>
+          <w:tab w:val="num" w:pos="1440"/>
+        </w:tabs>
+        <w:ind w:left="1440" w:hanging="360"/>
+      </w:pPr>
+      <w:rPr>
+        <w:rFonts w:ascii="Courier New" w:hAnsi="Courier New" w:hint="default"/>
+        <w:sz w:val="20"/>
+      </w:rPr>
+    </w:lvl>
+    <w:lvl w:ilvl="2">
+      <w:start w:val="1"/>
+      <w:numFmt w:val="bullet"/>
+      <w:lvlText w:val=""/>
+      <w:lvlJc w:val="left"/>
+      <w:pPr>
+        <w:tabs>
+          <w:tab w:val="num" w:pos="2160"/>
+        </w:tabs>
+        <w:ind w:left="2160" w:hanging="360"/>
+      </w:pPr>
+      <w:rPr>
+        <w:rFonts w:ascii="Wingdings" w:hAnsi="Wingdings" w:hint="default"/>
+        <w:sz w:val="20"/>
+      </w:rPr>
+    </w:lvl>
+    <w:lvl w:ilvl="3" w:tentative="1">
+      <w:start w:val="1"/>
+      <w:numFmt w:val="decimal"/>
+      <w:lvlText w:val="%4."/>
+      <w:lvlJc w:val="left"/>
+      <w:pPr>
+        <w:tabs>
+          <w:tab w:val="num" w:pos="2880"/>
+        </w:tabs>
+        <w:ind w:left="2880" w:hanging="360"/>
+      </w:pPr>
+    </w:lvl>
+    <w:lvl w:ilvl="4" w:tentative="1">
+      <w:start w:val="1"/>
+      <w:numFmt w:val="decimal"/>
+      <w:lvlText w:val="%5."/>
+      <w:lvlJc w:val="left"/>
+      <w:pPr>
+        <w:tabs>
+          <w:tab w:val="num" w:pos="3600"/>
+        </w:tabs>
+        <w:ind w:left="3600" w:hanging="360"/>
+      </w:pPr>
+    </w:lvl>
+    <w:lvl w:ilvl="5" w:tentative="1">
+      <w:start w:val="1"/>
+      <w:numFmt w:val="decimal"/>
+      <w:lvlText w:val="%6."/>
+      <w:lvlJc w:val="left"/>
+      <w:pPr>
+        <w:tabs>
+          <w:tab w:val="num" w:pos="4320"/>
+        </w:tabs>
+        <w:ind w:left="4320" w:hanging="360"/>
+      </w:pPr>
+    </w:lvl>
+    <w:lvl w:ilvl="6" w:tentative="1">
+      <w:start w:val="1"/>
+      <w:numFmt w:val="decimal"/>
+      <w:lvlText w:val="%7."/>
+      <w:lvlJc w:val="left"/>
+      <w:pPr>
+        <w:tabs>
+          <w:tab w:val="num" w:pos="5040"/>
+        </w:tabs>
+        <w:ind w:left="5040" w:hanging="360"/>
+      </w:pPr>
+    </w:lvl>
+    <w:lvl w:ilvl="7" w:tentative="1">
+      <w:start w:val="1"/>
+      <w:numFmt w:val="decimal"/>
+      <w:lvlText w:val="%8."/>
+      <w:lvlJc w:val="left"/>
+      <w:pPr>
+        <w:tabs>
+          <w:tab w:val="num" w:pos="5760"/>
+        </w:tabs>
+        <w:ind w:left="5760" w:hanging="360"/>
+      </w:pPr>
+    </w:lvl>
+    <w:lvl w:ilvl="8" w:tentative="1">
+      <w:start w:val="1"/>
+      <w:numFmt w:val="decimal"/>
+      <w:lvlText w:val="%9."/>
+      <w:lvlJc w:val="left"/>
+      <w:pPr>
+        <w:tabs>
+          <w:tab w:val="num" w:pos="6480"/>
+        </w:tabs>
+        <w:ind w:left="6480" w:hanging="360"/>
+      </w:pPr>
+    </w:lvl>
+  </w:abstractNum>
+  <w:abstractNum w:abstractNumId="9">
     <w:nsid w:val="3485064D"/>
     <w:multiLevelType w:val="multilevel"/>
     <w:tmpl w:val="BE0ED544"/>
@@ -4715,7 +6045,7 @@
       </w:pPr>
     </w:lvl>
   </w:abstractNum>
-  <w:abstractNum w:abstractNumId="8">
+  <w:abstractNum w:abstractNumId="10">
     <w:nsid w:val="65C92FBF"/>
     <w:multiLevelType w:val="multilevel"/>
     <w:tmpl w:val="D25A844A"/>
@@ -4864,7 +6194,7 @@
       </w:rPr>
     </w:lvl>
   </w:abstractNum>
-  <w:abstractNum w:abstractNumId="9">
+  <w:abstractNum w:abstractNumId="11">
     <w:nsid w:val="6BBD744A"/>
     <w:multiLevelType w:val="hybridMultilevel"/>
     <w:tmpl w:val="ED52E238"/>
@@ -4976,7 +6306,7 @@
       </w:rPr>
     </w:lvl>
   </w:abstractNum>
-  <w:abstractNum w:abstractNumId="10">
+  <w:abstractNum w:abstractNumId="12">
     <w:nsid w:val="708157CD"/>
     <w:multiLevelType w:val="multilevel"/>
     <w:tmpl w:val="A0BA970E"/>
@@ -5018,6 +6348,123 @@
       <w:rPr>
         <w:rFonts w:ascii="Wingdings" w:eastAsiaTheme="minorHAnsi" w:hAnsi="Wingdings" w:cstheme="minorBidi" w:hint="default"/>
       </w:rPr>
+    </w:lvl>
+    <w:lvl w:ilvl="3" w:tentative="1">
+      <w:start w:val="1"/>
+      <w:numFmt w:val="decimal"/>
+      <w:lvlText w:val="%4."/>
+      <w:lvlJc w:val="left"/>
+      <w:pPr>
+        <w:tabs>
+          <w:tab w:val="num" w:pos="2880"/>
+        </w:tabs>
+        <w:ind w:left="2880" w:hanging="360"/>
+      </w:pPr>
+    </w:lvl>
+    <w:lvl w:ilvl="4" w:tentative="1">
+      <w:start w:val="1"/>
+      <w:numFmt w:val="decimal"/>
+      <w:lvlText w:val="%5."/>
+      <w:lvlJc w:val="left"/>
+      <w:pPr>
+        <w:tabs>
+          <w:tab w:val="num" w:pos="3600"/>
+        </w:tabs>
+        <w:ind w:left="3600" w:hanging="360"/>
+      </w:pPr>
+    </w:lvl>
+    <w:lvl w:ilvl="5" w:tentative="1">
+      <w:start w:val="1"/>
+      <w:numFmt w:val="decimal"/>
+      <w:lvlText w:val="%6."/>
+      <w:lvlJc w:val="left"/>
+      <w:pPr>
+        <w:tabs>
+          <w:tab w:val="num" w:pos="4320"/>
+        </w:tabs>
+        <w:ind w:left="4320" w:hanging="360"/>
+      </w:pPr>
+    </w:lvl>
+    <w:lvl w:ilvl="6" w:tentative="1">
+      <w:start w:val="1"/>
+      <w:numFmt w:val="decimal"/>
+      <w:lvlText w:val="%7."/>
+      <w:lvlJc w:val="left"/>
+      <w:pPr>
+        <w:tabs>
+          <w:tab w:val="num" w:pos="5040"/>
+        </w:tabs>
+        <w:ind w:left="5040" w:hanging="360"/>
+      </w:pPr>
+    </w:lvl>
+    <w:lvl w:ilvl="7" w:tentative="1">
+      <w:start w:val="1"/>
+      <w:numFmt w:val="decimal"/>
+      <w:lvlText w:val="%8."/>
+      <w:lvlJc w:val="left"/>
+      <w:pPr>
+        <w:tabs>
+          <w:tab w:val="num" w:pos="5760"/>
+        </w:tabs>
+        <w:ind w:left="5760" w:hanging="360"/>
+      </w:pPr>
+    </w:lvl>
+    <w:lvl w:ilvl="8" w:tentative="1">
+      <w:start w:val="1"/>
+      <w:numFmt w:val="decimal"/>
+      <w:lvlText w:val="%9."/>
+      <w:lvlJc w:val="left"/>
+      <w:pPr>
+        <w:tabs>
+          <w:tab w:val="num" w:pos="6480"/>
+        </w:tabs>
+        <w:ind w:left="6480" w:hanging="360"/>
+      </w:pPr>
+    </w:lvl>
+  </w:abstractNum>
+  <w:abstractNum w:abstractNumId="13">
+    <w:nsid w:val="7C2C0879"/>
+    <w:multiLevelType w:val="multilevel"/>
+    <w:tmpl w:val="6E58C266"/>
+    <w:lvl w:ilvl="0">
+      <w:start w:val="1"/>
+      <w:numFmt w:val="decimal"/>
+      <w:lvlText w:val="%1."/>
+      <w:lvlJc w:val="left"/>
+      <w:pPr>
+        <w:tabs>
+          <w:tab w:val="num" w:pos="720"/>
+        </w:tabs>
+        <w:ind w:left="720" w:hanging="360"/>
+      </w:pPr>
+    </w:lvl>
+    <w:lvl w:ilvl="1">
+      <w:start w:val="1"/>
+      <w:numFmt w:val="bullet"/>
+      <w:lvlText w:val="o"/>
+      <w:lvlJc w:val="left"/>
+      <w:pPr>
+        <w:tabs>
+          <w:tab w:val="num" w:pos="1440"/>
+        </w:tabs>
+        <w:ind w:left="1440" w:hanging="360"/>
+      </w:pPr>
+      <w:rPr>
+        <w:rFonts w:ascii="Courier New" w:hAnsi="Courier New" w:hint="default"/>
+        <w:sz w:val="20"/>
+      </w:rPr>
+    </w:lvl>
+    <w:lvl w:ilvl="2" w:tentative="1">
+      <w:start w:val="1"/>
+      <w:numFmt w:val="decimal"/>
+      <w:lvlText w:val="%3."/>
+      <w:lvlJc w:val="left"/>
+      <w:pPr>
+        <w:tabs>
+          <w:tab w:val="num" w:pos="2160"/>
+        </w:tabs>
+        <w:ind w:left="2160" w:hanging="360"/>
+      </w:pPr>
     </w:lvl>
     <w:lvl w:ilvl="3" w:tentative="1">
       <w:start w:val="1"/>
@@ -5096,7 +6543,7 @@
     <w:abstractNumId w:val="0"/>
   </w:num>
   <w:num w:numId="2">
-    <w:abstractNumId w:val="10"/>
+    <w:abstractNumId w:val="12"/>
   </w:num>
   <w:num w:numId="3">
     <w:abstractNumId w:val="4"/>
@@ -5108,22 +6555,31 @@
     <w:abstractNumId w:val="5"/>
   </w:num>
   <w:num w:numId="6">
-    <w:abstractNumId w:val="6"/>
+    <w:abstractNumId w:val="7"/>
   </w:num>
   <w:num w:numId="7">
     <w:abstractNumId w:val="1"/>
   </w:num>
   <w:num w:numId="8">
-    <w:abstractNumId w:val="9"/>
+    <w:abstractNumId w:val="11"/>
   </w:num>
   <w:num w:numId="9">
     <w:abstractNumId w:val="3"/>
   </w:num>
   <w:num w:numId="10">
+    <w:abstractNumId w:val="10"/>
+  </w:num>
+  <w:num w:numId="11">
+    <w:abstractNumId w:val="9"/>
+  </w:num>
+  <w:num w:numId="12">
     <w:abstractNumId w:val="8"/>
   </w:num>
-  <w:num w:numId="11">
-    <w:abstractNumId w:val="7"/>
+  <w:num w:numId="13">
+    <w:abstractNumId w:val="13"/>
+  </w:num>
+  <w:num w:numId="14">
+    <w:abstractNumId w:val="6"/>
   </w:num>
 </w:numbering>
 </file>

</xml_diff>